<commit_message>
Tài liệu nghiên cứu tính khả thi
Sửa in nghiêng, mục lục, bullets chuẩn, bỏ phần đánh giá năng lực từng
thành viên
</commit_message>
<xml_diff>
--- a/Documents/KeHoachQuanLyCauHinh.docx
+++ b/Documents/KeHoachQuanLyCauHinh.docx
@@ -321,13 +321,11 @@
       </w:r>
     </w:p>
     <w:p>
-      <w:bookmarkStart w:id="0" w:name="_GoBack"/>
       <w:r>
         <w:lastRenderedPageBreak/>
         <w:br w:type="page"/>
       </w:r>
     </w:p>
-    <w:bookmarkEnd w:id="0"/>
     <w:p>
       <w:pPr>
         <w:jc w:val="center"/>
@@ -673,7 +671,7 @@
     <w:p/>
     <w:p/>
     <w:p/>
-    <w:bookmarkStart w:id="1" w:name="_Toc431935316" w:displacedByCustomXml="next"/>
+    <w:bookmarkStart w:id="0" w:name="_Toc431935316" w:displacedByCustomXml="next"/>
     <w:sdt>
       <w:sdtPr>
         <w:rPr>
@@ -681,8 +679,8 @@
           <w:b w:val="0"/>
           <w:bCs w:val="0"/>
           <w:color w:val="000000"/>
-          <w:sz w:val="20"/>
-          <w:szCs w:val="20"/>
+          <w:sz w:val="36"/>
+          <w:szCs w:val="36"/>
         </w:rPr>
         <w:id w:val="-57484699"/>
         <w:docPartObj>
@@ -693,9 +691,12 @@
       <w:sdtEndPr>
         <w:rPr>
           <w:noProof/>
+          <w:sz w:val="20"/>
+          <w:szCs w:val="20"/>
         </w:rPr>
       </w:sdtEndPr>
       <w:sdtContent>
+        <w:bookmarkEnd w:id="0" w:displacedByCustomXml="prev"/>
         <w:p>
           <w:pPr>
             <w:pStyle w:val="Heading1"/>
@@ -704,11 +705,19 @@
               <w:numId w:val="0"/>
             </w:numPr>
             <w:ind w:left="432"/>
+            <w:jc w:val="center"/>
+            <w:rPr>
+              <w:sz w:val="36"/>
+              <w:szCs w:val="36"/>
+            </w:rPr>
           </w:pPr>
           <w:r>
-            <w:t>Contents</w:t>
+            <w:rPr>
+              <w:sz w:val="36"/>
+              <w:szCs w:val="36"/>
+            </w:rPr>
+            <w:t>Mục lục</w:t>
           </w:r>
-          <w:bookmarkEnd w:id="1"/>
         </w:p>
         <w:p>
           <w:pPr>
@@ -3611,7 +3620,10 @@
     <w:p/>
     <w:p/>
     <w:p/>
-    <w:p/>
+    <w:p>
+      <w:bookmarkStart w:id="1" w:name="_GoBack"/>
+      <w:bookmarkEnd w:id="1"/>
+    </w:p>
     <w:p/>
     <w:p/>
     <w:p/>
@@ -6970,7 +6982,7 @@
         <w:rFonts w:asciiTheme="majorHAnsi" w:eastAsiaTheme="majorEastAsia" w:hAnsiTheme="majorHAnsi" w:cstheme="majorBidi"/>
         <w:noProof/>
       </w:rPr>
-      <w:t>1</w:t>
+      <w:t>11</w:t>
     </w:r>
     <w:r>
       <w:rPr>
@@ -10125,534 +10137,6 @@
 </w:styles>
 </file>
 
-<file path=word/glossary/document.xml><?xml version="1.0" encoding="utf-8"?>
-<w:glossaryDocument xmlns:wpc="http://schemas.microsoft.com/office/word/2010/wordprocessingCanvas" xmlns:mc="http://schemas.openxmlformats.org/markup-compatibility/2006" xmlns:o="urn:schemas-microsoft-com:office:office" xmlns:r="http://schemas.openxmlformats.org/officeDocument/2006/relationships" xmlns:m="http://schemas.openxmlformats.org/officeDocument/2006/math" xmlns:v="urn:schemas-microsoft-com:vml" xmlns:wp14="http://schemas.microsoft.com/office/word/2010/wordprocessingDrawing" xmlns:wp="http://schemas.openxmlformats.org/drawingml/2006/wordprocessingDrawing" xmlns:w10="urn:schemas-microsoft-com:office:word" xmlns:w="http://schemas.openxmlformats.org/wordprocessingml/2006/main" xmlns:w14="http://schemas.microsoft.com/office/word/2010/wordml" xmlns:wpg="http://schemas.microsoft.com/office/word/2010/wordprocessingGroup" xmlns:wpi="http://schemas.microsoft.com/office/word/2010/wordprocessingInk" xmlns:wne="http://schemas.microsoft.com/office/word/2006/wordml" xmlns:wps="http://schemas.microsoft.com/office/word/2010/wordprocessingShape" mc:Ignorable="w14 wp14"/>
-</file>
-
-<file path=word/glossary/fontTable.xml><?xml version="1.0" encoding="utf-8"?>
-<w:fonts xmlns:mc="http://schemas.openxmlformats.org/markup-compatibility/2006" xmlns:r="http://schemas.openxmlformats.org/officeDocument/2006/relationships" xmlns:w="http://schemas.openxmlformats.org/wordprocessingml/2006/main" xmlns:w14="http://schemas.microsoft.com/office/word/2010/wordml" mc:Ignorable="w14">
-  <w:font w:name="Wingdings">
-    <w:panose1 w:val="05000000000000000000"/>
-    <w:charset w:val="02"/>
-    <w:family w:val="auto"/>
-    <w:pitch w:val="variable"/>
-    <w:sig w:usb0="00000000" w:usb1="10000000" w:usb2="00000000" w:usb3="00000000" w:csb0="80000000" w:csb1="00000000"/>
-  </w:font>
-  <w:font w:name="Times New Roman">
-    <w:panose1 w:val="02020603050405020304"/>
-    <w:charset w:val="00"/>
-    <w:family w:val="roman"/>
-    <w:pitch w:val="variable"/>
-    <w:sig w:usb0="E0002AFF" w:usb1="C0007841" w:usb2="00000009" w:usb3="00000000" w:csb0="000001FF" w:csb1="00000000"/>
-  </w:font>
-  <w:font w:name="Courier New">
-    <w:panose1 w:val="02070309020205020404"/>
-    <w:charset w:val="00"/>
-    <w:family w:val="modern"/>
-    <w:pitch w:val="fixed"/>
-    <w:sig w:usb0="E0002AFF" w:usb1="C0007843" w:usb2="00000009" w:usb3="00000000" w:csb0="000001FF" w:csb1="00000000"/>
-  </w:font>
-  <w:font w:name="Symbol">
-    <w:panose1 w:val="05050102010706020507"/>
-    <w:charset w:val="02"/>
-    <w:family w:val="roman"/>
-    <w:pitch w:val="variable"/>
-    <w:sig w:usb0="00000000" w:usb1="10000000" w:usb2="00000000" w:usb3="00000000" w:csb0="80000000" w:csb1="00000000"/>
-  </w:font>
-  <w:font w:name="Helvetica">
-    <w:panose1 w:val="020B0604020202020204"/>
-    <w:charset w:val="00"/>
-    <w:family w:val="swiss"/>
-    <w:pitch w:val="variable"/>
-    <w:sig w:usb0="E0002AFF" w:usb1="C0007843" w:usb2="00000009" w:usb3="00000000" w:csb0="000001FF" w:csb1="00000000"/>
-  </w:font>
-  <w:font w:name="Calibri">
-    <w:panose1 w:val="020F0502020204030204"/>
-    <w:charset w:val="00"/>
-    <w:family w:val="swiss"/>
-    <w:pitch w:val="variable"/>
-    <w:sig w:usb0="E10002FF" w:usb1="4000ACFF" w:usb2="00000009" w:usb3="00000000" w:csb0="0000019F" w:csb1="00000000"/>
-  </w:font>
-  <w:font w:name="Cambria">
-    <w:panose1 w:val="02040503050406030204"/>
-    <w:charset w:val="00"/>
-    <w:family w:val="roman"/>
-    <w:pitch w:val="variable"/>
-    <w:sig w:usb0="E00002FF" w:usb1="400004FF" w:usb2="00000000" w:usb3="00000000" w:csb0="0000019F" w:csb1="00000000"/>
-  </w:font>
-  <w:font w:name="Tahoma">
-    <w:panose1 w:val="020B0604030504040204"/>
-    <w:charset w:val="00"/>
-    <w:family w:val="swiss"/>
-    <w:pitch w:val="variable"/>
-    <w:sig w:usb0="E1002EFF" w:usb1="C000605B" w:usb2="00000029" w:usb3="00000000" w:csb0="000101FF" w:csb1="00000000"/>
-  </w:font>
-  <w:font w:name="Arial">
-    <w:panose1 w:val="020B0604020202020204"/>
-    <w:charset w:val="00"/>
-    <w:family w:val="swiss"/>
-    <w:pitch w:val="variable"/>
-    <w:sig w:usb0="E0002AFF" w:usb1="C0007843" w:usb2="00000009" w:usb3="00000000" w:csb0="000001FF" w:csb1="00000000"/>
-  </w:font>
-</w:fonts>
-</file>
-
-<file path=word/glossary/settings.xml><?xml version="1.0" encoding="utf-8"?>
-<w:settings xmlns:mc="http://schemas.openxmlformats.org/markup-compatibility/2006" xmlns:o="urn:schemas-microsoft-com:office:office" xmlns:r="http://schemas.openxmlformats.org/officeDocument/2006/relationships" xmlns:m="http://schemas.openxmlformats.org/officeDocument/2006/math" xmlns:v="urn:schemas-microsoft-com:vml" xmlns:w10="urn:schemas-microsoft-com:office:word" xmlns:w="http://schemas.openxmlformats.org/wordprocessingml/2006/main" xmlns:w14="http://schemas.microsoft.com/office/word/2010/wordml" xmlns:sl="http://schemas.openxmlformats.org/schemaLibrary/2006/main" mc:Ignorable="w14">
-  <w:view w:val="normal"/>
-  <w:defaultTabStop w:val="720"/>
-  <w:characterSpacingControl w:val="doNotCompress"/>
-  <w:compat>
-    <w:useFELayout/>
-    <w:compatSetting w:name="compatibilityMode" w:uri="http://schemas.microsoft.com/office/word" w:val="14"/>
-    <w:compatSetting w:name="overrideTableStyleFontSizeAndJustification" w:uri="http://schemas.microsoft.com/office/word" w:val="1"/>
-    <w:compatSetting w:name="enableOpenTypeFeatures" w:uri="http://schemas.microsoft.com/office/word" w:val="1"/>
-    <w:compatSetting w:name="doNotFlipMirrorIndents" w:uri="http://schemas.microsoft.com/office/word" w:val="1"/>
-  </w:compat>
-  <w:rsids>
-    <w:rsidRoot w:val="00FB35FD"/>
-    <w:rsid w:val="00847A24"/>
-    <w:rsid w:val="00FB35FD"/>
-  </w:rsids>
-  <m:mathPr>
-    <m:mathFont m:val="Cambria Math"/>
-    <m:brkBin m:val="before"/>
-    <m:brkBinSub m:val="--"/>
-    <m:smallFrac m:val="0"/>
-    <m:dispDef/>
-    <m:lMargin m:val="0"/>
-    <m:rMargin m:val="0"/>
-    <m:defJc m:val="centerGroup"/>
-    <m:wrapIndent m:val="1440"/>
-    <m:intLim m:val="subSup"/>
-    <m:naryLim m:val="undOvr"/>
-  </m:mathPr>
-  <w:themeFontLang w:val="en-US"/>
-  <w:clrSchemeMapping w:bg1="light1" w:t1="dark1" w:bg2="light2" w:t2="dark2" w:accent1="accent1" w:accent2="accent2" w:accent3="accent3" w:accent4="accent4" w:accent5="accent5" w:accent6="accent6" w:hyperlink="hyperlink" w:followedHyperlink="followedHyperlink"/>
-  <w:decimalSymbol w:val="."/>
-  <w:listSeparator w:val=","/>
-</w:settings>
-</file>
-
-<file path=word/glossary/styles.xml><?xml version="1.0" encoding="utf-8"?>
-<w:styles xmlns:mc="http://schemas.openxmlformats.org/markup-compatibility/2006" xmlns:r="http://schemas.openxmlformats.org/officeDocument/2006/relationships" xmlns:w="http://schemas.openxmlformats.org/wordprocessingml/2006/main" xmlns:w14="http://schemas.microsoft.com/office/word/2010/wordml" mc:Ignorable="w14">
-  <w:docDefaults>
-    <w:rPrDefault>
-      <w:rPr>
-        <w:rFonts w:asciiTheme="minorHAnsi" w:eastAsiaTheme="minorEastAsia" w:hAnsiTheme="minorHAnsi" w:cstheme="minorBidi"/>
-        <w:sz w:val="22"/>
-        <w:szCs w:val="22"/>
-        <w:lang w:val="en-US" w:eastAsia="en-US" w:bidi="ar-SA"/>
-      </w:rPr>
-    </w:rPrDefault>
-    <w:pPrDefault>
-      <w:pPr>
-        <w:spacing w:after="200" w:line="276" w:lineRule="auto"/>
-      </w:pPr>
-    </w:pPrDefault>
-  </w:docDefaults>
-  <w:latentStyles w:defLockedState="0" w:defUIPriority="99" w:defSemiHidden="1" w:defUnhideWhenUsed="1" w:defQFormat="0" w:count="267">
-    <w:lsdException w:name="Normal" w:semiHidden="0" w:uiPriority="0" w:unhideWhenUsed="0" w:qFormat="1"/>
-    <w:lsdException w:name="heading 1" w:semiHidden="0" w:uiPriority="9" w:unhideWhenUsed="0" w:qFormat="1"/>
-    <w:lsdException w:name="heading 2" w:uiPriority="9" w:qFormat="1"/>
-    <w:lsdException w:name="heading 3" w:uiPriority="9" w:qFormat="1"/>
-    <w:lsdException w:name="heading 4" w:uiPriority="9" w:qFormat="1"/>
-    <w:lsdException w:name="heading 5" w:uiPriority="9" w:qFormat="1"/>
-    <w:lsdException w:name="heading 6" w:uiPriority="9" w:qFormat="1"/>
-    <w:lsdException w:name="heading 7" w:uiPriority="9" w:qFormat="1"/>
-    <w:lsdException w:name="heading 8" w:uiPriority="9" w:qFormat="1"/>
-    <w:lsdException w:name="heading 9" w:uiPriority="9" w:qFormat="1"/>
-    <w:lsdException w:name="toc 1" w:uiPriority="39"/>
-    <w:lsdException w:name="toc 2" w:uiPriority="39"/>
-    <w:lsdException w:name="toc 3" w:uiPriority="39"/>
-    <w:lsdException w:name="toc 4" w:uiPriority="39"/>
-    <w:lsdException w:name="toc 5" w:uiPriority="39"/>
-    <w:lsdException w:name="toc 6" w:uiPriority="39"/>
-    <w:lsdException w:name="toc 7" w:uiPriority="39"/>
-    <w:lsdException w:name="toc 8" w:uiPriority="39"/>
-    <w:lsdException w:name="toc 9" w:uiPriority="39"/>
-    <w:lsdException w:name="caption" w:uiPriority="35" w:qFormat="1"/>
-    <w:lsdException w:name="Title" w:semiHidden="0" w:uiPriority="10" w:unhideWhenUsed="0" w:qFormat="1"/>
-    <w:lsdException w:name="Default Paragraph Font" w:uiPriority="1"/>
-    <w:lsdException w:name="Subtitle" w:semiHidden="0" w:uiPriority="11" w:unhideWhenUsed="0" w:qFormat="1"/>
-    <w:lsdException w:name="Strong" w:semiHidden="0" w:uiPriority="22" w:unhideWhenUsed="0" w:qFormat="1"/>
-    <w:lsdException w:name="Emphasis" w:semiHidden="0" w:uiPriority="20" w:unhideWhenUsed="0" w:qFormat="1"/>
-    <w:lsdException w:name="Table Grid" w:semiHidden="0" w:uiPriority="59" w:unhideWhenUsed="0"/>
-    <w:lsdException w:name="Placeholder Text" w:unhideWhenUsed="0"/>
-    <w:lsdException w:name="No Spacing" w:semiHidden="0" w:uiPriority="1" w:unhideWhenUsed="0" w:qFormat="1"/>
-    <w:lsdException w:name="Light Shading" w:semiHidden="0" w:uiPriority="60" w:unhideWhenUsed="0"/>
-    <w:lsdException w:name="Light List" w:semiHidden="0" w:uiPriority="61" w:unhideWhenUsed="0"/>
-    <w:lsdException w:name="Light Grid" w:semiHidden="0" w:uiPriority="62" w:unhideWhenUsed="0"/>
-    <w:lsdException w:name="Medium Shading 1" w:semiHidden="0" w:uiPriority="63" w:unhideWhenUsed="0"/>
-    <w:lsdException w:name="Medium Shading 2" w:semiHidden="0" w:uiPriority="64" w:unhideWhenUsed="0"/>
-    <w:lsdException w:name="Medium List 1" w:semiHidden="0" w:uiPriority="65" w:unhideWhenUsed="0"/>
-    <w:lsdException w:name="Medium List 2" w:semiHidden="0" w:uiPriority="66" w:unhideWhenUsed="0"/>
-    <w:lsdException w:name="Medium Grid 1" w:semiHidden="0" w:uiPriority="67" w:unhideWhenUsed="0"/>
-    <w:lsdException w:name="Medium Grid 2" w:semiHidden="0" w:uiPriority="68" w:unhideWhenUsed="0"/>
-    <w:lsdException w:name="Medium Grid 3" w:semiHidden="0" w:uiPriority="69" w:unhideWhenUsed="0"/>
-    <w:lsdException w:name="Dark List" w:semiHidden="0" w:uiPriority="70" w:unhideWhenUsed="0"/>
-    <w:lsdException w:name="Colorful Shading" w:semiHidden="0" w:uiPriority="71" w:unhideWhenUsed="0"/>
-    <w:lsdException w:name="Colorful List" w:semiHidden="0" w:uiPriority="72" w:unhideWhenUsed="0"/>
-    <w:lsdException w:name="Colorful Grid" w:semiHidden="0" w:uiPriority="73" w:unhideWhenUsed="0"/>
-    <w:lsdException w:name="Light Shading Accent 1" w:semiHidden="0" w:uiPriority="60" w:unhideWhenUsed="0"/>
-    <w:lsdException w:name="Light List Accent 1" w:semiHidden="0" w:uiPriority="61" w:unhideWhenUsed="0"/>
-    <w:lsdException w:name="Light Grid Accent 1" w:semiHidden="0" w:uiPriority="62" w:unhideWhenUsed="0"/>
-    <w:lsdException w:name="Medium Shading 1 Accent 1" w:semiHidden="0" w:uiPriority="63" w:unhideWhenUsed="0"/>
-    <w:lsdException w:name="Medium Shading 2 Accent 1" w:semiHidden="0" w:uiPriority="64" w:unhideWhenUsed="0"/>
-    <w:lsdException w:name="Medium List 1 Accent 1" w:semiHidden="0" w:uiPriority="65" w:unhideWhenUsed="0"/>
-    <w:lsdException w:name="Revision" w:unhideWhenUsed="0"/>
-    <w:lsdException w:name="List Paragraph" w:semiHidden="0" w:uiPriority="34" w:unhideWhenUsed="0" w:qFormat="1"/>
-    <w:lsdException w:name="Quote" w:semiHidden="0" w:uiPriority="29" w:unhideWhenUsed="0" w:qFormat="1"/>
-    <w:lsdException w:name="Intense Quote" w:semiHidden="0" w:uiPriority="30" w:unhideWhenUsed="0" w:qFormat="1"/>
-    <w:lsdException w:name="Medium List 2 Accent 1" w:semiHidden="0" w:uiPriority="66" w:unhideWhenUsed="0"/>
-    <w:lsdException w:name="Medium Grid 1 Accent 1" w:semiHidden="0" w:uiPriority="67" w:unhideWhenUsed="0"/>
-    <w:lsdException w:name="Medium Grid 2 Accent 1" w:semiHidden="0" w:uiPriority="68" w:unhideWhenUsed="0"/>
-    <w:lsdException w:name="Medium Grid 3 Accent 1" w:semiHidden="0" w:uiPriority="69" w:unhideWhenUsed="0"/>
-    <w:lsdException w:name="Dark List Accent 1" w:semiHidden="0" w:uiPriority="70" w:unhideWhenUsed="0"/>
-    <w:lsdException w:name="Colorful Shading Accent 1" w:semiHidden="0" w:uiPriority="71" w:unhideWhenUsed="0"/>
-    <w:lsdException w:name="Colorful List Accent 1" w:semiHidden="0" w:uiPriority="72" w:unhideWhenUsed="0"/>
-    <w:lsdException w:name="Colorful Grid Accent 1" w:semiHidden="0" w:uiPriority="73" w:unhideWhenUsed="0"/>
-    <w:lsdException w:name="Light Shading Accent 2" w:semiHidden="0" w:uiPriority="60" w:unhideWhenUsed="0"/>
-    <w:lsdException w:name="Light List Accent 2" w:semiHidden="0" w:uiPriority="61" w:unhideWhenUsed="0"/>
-    <w:lsdException w:name="Light Grid Accent 2" w:semiHidden="0" w:uiPriority="62" w:unhideWhenUsed="0"/>
-    <w:lsdException w:name="Medium Shading 1 Accent 2" w:semiHidden="0" w:uiPriority="63" w:unhideWhenUsed="0"/>
-    <w:lsdException w:name="Medium Shading 2 Accent 2" w:semiHidden="0" w:uiPriority="64" w:unhideWhenUsed="0"/>
-    <w:lsdException w:name="Medium List 1 Accent 2" w:semiHidden="0" w:uiPriority="65" w:unhideWhenUsed="0"/>
-    <w:lsdException w:name="Medium List 2 Accent 2" w:semiHidden="0" w:uiPriority="66" w:unhideWhenUsed="0"/>
-    <w:lsdException w:name="Medium Grid 1 Accent 2" w:semiHidden="0" w:uiPriority="67" w:unhideWhenUsed="0"/>
-    <w:lsdException w:name="Medium Grid 2 Accent 2" w:semiHidden="0" w:uiPriority="68" w:unhideWhenUsed="0"/>
-    <w:lsdException w:name="Medium Grid 3 Accent 2" w:semiHidden="0" w:uiPriority="69" w:unhideWhenUsed="0"/>
-    <w:lsdException w:name="Dark List Accent 2" w:semiHidden="0" w:uiPriority="70" w:unhideWhenUsed="0"/>
-    <w:lsdException w:name="Colorful Shading Accent 2" w:semiHidden="0" w:uiPriority="71" w:unhideWhenUsed="0"/>
-    <w:lsdException w:name="Colorful List Accent 2" w:semiHidden="0" w:uiPriority="72" w:unhideWhenUsed="0"/>
-    <w:lsdException w:name="Colorful Grid Accent 2" w:semiHidden="0" w:uiPriority="73" w:unhideWhenUsed="0"/>
-    <w:lsdException w:name="Light Shading Accent 3" w:semiHidden="0" w:uiPriority="60" w:unhideWhenUsed="0"/>
-    <w:lsdException w:name="Light List Accent 3" w:semiHidden="0" w:uiPriority="61" w:unhideWhenUsed="0"/>
-    <w:lsdException w:name="Light Grid Accent 3" w:semiHidden="0" w:uiPriority="62" w:unhideWhenUsed="0"/>
-    <w:lsdException w:name="Medium Shading 1 Accent 3" w:semiHidden="0" w:uiPriority="63" w:unhideWhenUsed="0"/>
-    <w:lsdException w:name="Medium Shading 2 Accent 3" w:semiHidden="0" w:uiPriority="64" w:unhideWhenUsed="0"/>
-    <w:lsdException w:name="Medium List 1 Accent 3" w:semiHidden="0" w:uiPriority="65" w:unhideWhenUsed="0"/>
-    <w:lsdException w:name="Medium List 2 Accent 3" w:semiHidden="0" w:uiPriority="66" w:unhideWhenUsed="0"/>
-    <w:lsdException w:name="Medium Grid 1 Accent 3" w:semiHidden="0" w:uiPriority="67" w:unhideWhenUsed="0"/>
-    <w:lsdException w:name="Medium Grid 2 Accent 3" w:semiHidden="0" w:uiPriority="68" w:unhideWhenUsed="0"/>
-    <w:lsdException w:name="Medium Grid 3 Accent 3" w:semiHidden="0" w:uiPriority="69" w:unhideWhenUsed="0"/>
-    <w:lsdException w:name="Dark List Accent 3" w:semiHidden="0" w:uiPriority="70" w:unhideWhenUsed="0"/>
-    <w:lsdException w:name="Colorful Shading Accent 3" w:semiHidden="0" w:uiPriority="71" w:unhideWhenUsed="0"/>
-    <w:lsdException w:name="Colorful List Accent 3" w:semiHidden="0" w:uiPriority="72" w:unhideWhenUsed="0"/>
-    <w:lsdException w:name="Colorful Grid Accent 3" w:semiHidden="0" w:uiPriority="73" w:unhideWhenUsed="0"/>
-    <w:lsdException w:name="Light Shading Accent 4" w:semiHidden="0" w:uiPriority="60" w:unhideWhenUsed="0"/>
-    <w:lsdException w:name="Light List Accent 4" w:semiHidden="0" w:uiPriority="61" w:unhideWhenUsed="0"/>
-    <w:lsdException w:name="Light Grid Accent 4" w:semiHidden="0" w:uiPriority="62" w:unhideWhenUsed="0"/>
-    <w:lsdException w:name="Medium Shading 1 Accent 4" w:semiHidden="0" w:uiPriority="63" w:unhideWhenUsed="0"/>
-    <w:lsdException w:name="Medium Shading 2 Accent 4" w:semiHidden="0" w:uiPriority="64" w:unhideWhenUsed="0"/>
-    <w:lsdException w:name="Medium List 1 Accent 4" w:semiHidden="0" w:uiPriority="65" w:unhideWhenUsed="0"/>
-    <w:lsdException w:name="Medium List 2 Accent 4" w:semiHidden="0" w:uiPriority="66" w:unhideWhenUsed="0"/>
-    <w:lsdException w:name="Medium Grid 1 Accent 4" w:semiHidden="0" w:uiPriority="67" w:unhideWhenUsed="0"/>
-    <w:lsdException w:name="Medium Grid 2 Accent 4" w:semiHidden="0" w:uiPriority="68" w:unhideWhenUsed="0"/>
-    <w:lsdException w:name="Medium Grid 3 Accent 4" w:semiHidden="0" w:uiPriority="69" w:unhideWhenUsed="0"/>
-    <w:lsdException w:name="Dark List Accent 4" w:semiHidden="0" w:uiPriority="70" w:unhideWhenUsed="0"/>
-    <w:lsdException w:name="Colorful Shading Accent 4" w:semiHidden="0" w:uiPriority="71" w:unhideWhenUsed="0"/>
-    <w:lsdException w:name="Colorful List Accent 4" w:semiHidden="0" w:uiPriority="72" w:unhideWhenUsed="0"/>
-    <w:lsdException w:name="Colorful Grid Accent 4" w:semiHidden="0" w:uiPriority="73" w:unhideWhenUsed="0"/>
-    <w:lsdException w:name="Light Shading Accent 5" w:semiHidden="0" w:uiPriority="60" w:unhideWhenUsed="0"/>
-    <w:lsdException w:name="Light List Accent 5" w:semiHidden="0" w:uiPriority="61" w:unhideWhenUsed="0"/>
-    <w:lsdException w:name="Light Grid Accent 5" w:semiHidden="0" w:uiPriority="62" w:unhideWhenUsed="0"/>
-    <w:lsdException w:name="Medium Shading 1 Accent 5" w:semiHidden="0" w:uiPriority="63" w:unhideWhenUsed="0"/>
-    <w:lsdException w:name="Medium Shading 2 Accent 5" w:semiHidden="0" w:uiPriority="64" w:unhideWhenUsed="0"/>
-    <w:lsdException w:name="Medium List 1 Accent 5" w:semiHidden="0" w:uiPriority="65" w:unhideWhenUsed="0"/>
-    <w:lsdException w:name="Medium List 2 Accent 5" w:semiHidden="0" w:uiPriority="66" w:unhideWhenUsed="0"/>
-    <w:lsdException w:name="Medium Grid 1 Accent 5" w:semiHidden="0" w:uiPriority="67" w:unhideWhenUsed="0"/>
-    <w:lsdException w:name="Medium Grid 2 Accent 5" w:semiHidden="0" w:uiPriority="68" w:unhideWhenUsed="0"/>
-    <w:lsdException w:name="Medium Grid 3 Accent 5" w:semiHidden="0" w:uiPriority="69" w:unhideWhenUsed="0"/>
-    <w:lsdException w:name="Dark List Accent 5" w:semiHidden="0" w:uiPriority="70" w:unhideWhenUsed="0"/>
-    <w:lsdException w:name="Colorful Shading Accent 5" w:semiHidden="0" w:uiPriority="71" w:unhideWhenUsed="0"/>
-    <w:lsdException w:name="Colorful List Accent 5" w:semiHidden="0" w:uiPriority="72" w:unhideWhenUsed="0"/>
-    <w:lsdException w:name="Colorful Grid Accent 5" w:semiHidden="0" w:uiPriority="73" w:unhideWhenUsed="0"/>
-    <w:lsdException w:name="Light Shading Accent 6" w:semiHidden="0" w:uiPriority="60" w:unhideWhenUsed="0"/>
-    <w:lsdException w:name="Light List Accent 6" w:semiHidden="0" w:uiPriority="61" w:unhideWhenUsed="0"/>
-    <w:lsdException w:name="Light Grid Accent 6" w:semiHidden="0" w:uiPriority="62" w:unhideWhenUsed="0"/>
-    <w:lsdException w:name="Medium Shading 1 Accent 6" w:semiHidden="0" w:uiPriority="63" w:unhideWhenUsed="0"/>
-    <w:lsdException w:name="Medium Shading 2 Accent 6" w:semiHidden="0" w:uiPriority="64" w:unhideWhenUsed="0"/>
-    <w:lsdException w:name="Medium List 1 Accent 6" w:semiHidden="0" w:uiPriority="65" w:unhideWhenUsed="0"/>
-    <w:lsdException w:name="Medium List 2 Accent 6" w:semiHidden="0" w:uiPriority="66" w:unhideWhenUsed="0"/>
-    <w:lsdException w:name="Medium Grid 1 Accent 6" w:semiHidden="0" w:uiPriority="67" w:unhideWhenUsed="0"/>
-    <w:lsdException w:name="Medium Grid 2 Accent 6" w:semiHidden="0" w:uiPriority="68" w:unhideWhenUsed="0"/>
-    <w:lsdException w:name="Medium Grid 3 Accent 6" w:semiHidden="0" w:uiPriority="69" w:unhideWhenUsed="0"/>
-    <w:lsdException w:name="Dark List Accent 6" w:semiHidden="0" w:uiPriority="70" w:unhideWhenUsed="0"/>
-    <w:lsdException w:name="Colorful Shading Accent 6" w:semiHidden="0" w:uiPriority="71" w:unhideWhenUsed="0"/>
-    <w:lsdException w:name="Colorful List Accent 6" w:semiHidden="0" w:uiPriority="72" w:unhideWhenUsed="0"/>
-    <w:lsdException w:name="Colorful Grid Accent 6" w:semiHidden="0" w:uiPriority="73" w:unhideWhenUsed="0"/>
-    <w:lsdException w:name="Subtle Emphasis" w:semiHidden="0" w:uiPriority="19" w:unhideWhenUsed="0" w:qFormat="1"/>
-    <w:lsdException w:name="Intense Emphasis" w:semiHidden="0" w:uiPriority="21" w:unhideWhenUsed="0" w:qFormat="1"/>
-    <w:lsdException w:name="Subtle Reference" w:semiHidden="0" w:uiPriority="31" w:unhideWhenUsed="0" w:qFormat="1"/>
-    <w:lsdException w:name="Intense Reference" w:semiHidden="0" w:uiPriority="32" w:unhideWhenUsed="0" w:qFormat="1"/>
-    <w:lsdException w:name="Book Title" w:semiHidden="0" w:uiPriority="33" w:unhideWhenUsed="0" w:qFormat="1"/>
-    <w:lsdException w:name="Bibliography" w:uiPriority="37"/>
-    <w:lsdException w:name="TOC Heading" w:uiPriority="39" w:qFormat="1"/>
-  </w:latentStyles>
-  <w:style w:type="paragraph" w:default="1" w:styleId="Normal">
-    <w:name w:val="Normal"/>
-    <w:qFormat/>
-  </w:style>
-  <w:style w:type="character" w:default="1" w:styleId="DefaultParagraphFont">
-    <w:name w:val="Default Paragraph Font"/>
-    <w:uiPriority w:val="1"/>
-    <w:semiHidden/>
-    <w:unhideWhenUsed/>
-  </w:style>
-  <w:style w:type="table" w:default="1" w:styleId="TableNormal">
-    <w:name w:val="Normal Table"/>
-    <w:uiPriority w:val="99"/>
-    <w:semiHidden/>
-    <w:unhideWhenUsed/>
-    <w:tblPr>
-      <w:tblInd w:w="0" w:type="dxa"/>
-      <w:tblCellMar>
-        <w:top w:w="0" w:type="dxa"/>
-        <w:left w:w="108" w:type="dxa"/>
-        <w:bottom w:w="0" w:type="dxa"/>
-        <w:right w:w="108" w:type="dxa"/>
-      </w:tblCellMar>
-    </w:tblPr>
-  </w:style>
-  <w:style w:type="numbering" w:default="1" w:styleId="NoList">
-    <w:name w:val="No List"/>
-    <w:uiPriority w:val="99"/>
-    <w:semiHidden/>
-    <w:unhideWhenUsed/>
-  </w:style>
-  <w:style w:type="paragraph" w:customStyle="1" w:styleId="0D8815A1249444BE968113517DF053AA">
-    <w:name w:val="0D8815A1249444BE968113517DF053AA"/>
-    <w:rsid w:val="00FB35FD"/>
-  </w:style>
-  <w:style w:type="paragraph" w:customStyle="1" w:styleId="865F8323D97646EABF45E3CC64B4602A">
-    <w:name w:val="865F8323D97646EABF45E3CC64B4602A"/>
-    <w:rsid w:val="00FB35FD"/>
-  </w:style>
-  <w:style w:type="paragraph" w:customStyle="1" w:styleId="8D01AFF4E40344858996134DB2C04D1E">
-    <w:name w:val="8D01AFF4E40344858996134DB2C04D1E"/>
-    <w:rsid w:val="00FB35FD"/>
-  </w:style>
-  <w:style w:type="paragraph" w:customStyle="1" w:styleId="DBFFE349964444229EE4AF43D7264445">
-    <w:name w:val="DBFFE349964444229EE4AF43D7264445"/>
-    <w:rsid w:val="00FB35FD"/>
-  </w:style>
-</w:styles>
-</file>
-
-<file path=word/glossary/stylesWithEffects.xml><?xml version="1.0" encoding="utf-8"?>
-<w:styles xmlns:wpc="http://schemas.microsoft.com/office/word/2010/wordprocessingCanvas" xmlns:mc="http://schemas.openxmlformats.org/markup-compatibility/2006" xmlns:o="urn:schemas-microsoft-com:office:office" xmlns:r="http://schemas.openxmlformats.org/officeDocument/2006/relationships" xmlns:m="http://schemas.openxmlformats.org/officeDocument/2006/math" xmlns:v="urn:schemas-microsoft-com:vml" xmlns:wp14="http://schemas.microsoft.com/office/word/2010/wordprocessingDrawing" xmlns:wp="http://schemas.openxmlformats.org/drawingml/2006/wordprocessingDrawing" xmlns:w10="urn:schemas-microsoft-com:office:word" xmlns:w="http://schemas.openxmlformats.org/wordprocessingml/2006/main" xmlns:w14="http://schemas.microsoft.com/office/word/2010/wordml" xmlns:wpg="http://schemas.microsoft.com/office/word/2010/wordprocessingGroup" xmlns:wpi="http://schemas.microsoft.com/office/word/2010/wordprocessingInk" xmlns:wne="http://schemas.microsoft.com/office/word/2006/wordml" xmlns:wps="http://schemas.microsoft.com/office/word/2010/wordprocessingShape" mc:Ignorable="w14 wp14">
-  <w:docDefaults>
-    <w:rPrDefault>
-      <w:rPr>
-        <w:rFonts w:asciiTheme="minorHAnsi" w:eastAsiaTheme="minorEastAsia" w:hAnsiTheme="minorHAnsi" w:cstheme="minorBidi"/>
-        <w:sz w:val="22"/>
-        <w:szCs w:val="22"/>
-        <w:lang w:val="en-US" w:eastAsia="en-US" w:bidi="ar-SA"/>
-      </w:rPr>
-    </w:rPrDefault>
-    <w:pPrDefault>
-      <w:pPr>
-        <w:spacing w:after="200" w:line="276" w:lineRule="auto"/>
-      </w:pPr>
-    </w:pPrDefault>
-  </w:docDefaults>
-  <w:latentStyles w:defLockedState="0" w:defUIPriority="99" w:defSemiHidden="1" w:defUnhideWhenUsed="1" w:defQFormat="0" w:count="267">
-    <w:lsdException w:name="Normal" w:semiHidden="0" w:uiPriority="0" w:unhideWhenUsed="0" w:qFormat="1"/>
-    <w:lsdException w:name="heading 1" w:semiHidden="0" w:uiPriority="9" w:unhideWhenUsed="0" w:qFormat="1"/>
-    <w:lsdException w:name="heading 2" w:uiPriority="9" w:qFormat="1"/>
-    <w:lsdException w:name="heading 3" w:uiPriority="9" w:qFormat="1"/>
-    <w:lsdException w:name="heading 4" w:uiPriority="9" w:qFormat="1"/>
-    <w:lsdException w:name="heading 5" w:uiPriority="9" w:qFormat="1"/>
-    <w:lsdException w:name="heading 6" w:uiPriority="9" w:qFormat="1"/>
-    <w:lsdException w:name="heading 7" w:uiPriority="9" w:qFormat="1"/>
-    <w:lsdException w:name="heading 8" w:uiPriority="9" w:qFormat="1"/>
-    <w:lsdException w:name="heading 9" w:uiPriority="9" w:qFormat="1"/>
-    <w:lsdException w:name="toc 1" w:uiPriority="39"/>
-    <w:lsdException w:name="toc 2" w:uiPriority="39"/>
-    <w:lsdException w:name="toc 3" w:uiPriority="39"/>
-    <w:lsdException w:name="toc 4" w:uiPriority="39"/>
-    <w:lsdException w:name="toc 5" w:uiPriority="39"/>
-    <w:lsdException w:name="toc 6" w:uiPriority="39"/>
-    <w:lsdException w:name="toc 7" w:uiPriority="39"/>
-    <w:lsdException w:name="toc 8" w:uiPriority="39"/>
-    <w:lsdException w:name="toc 9" w:uiPriority="39"/>
-    <w:lsdException w:name="caption" w:uiPriority="35" w:qFormat="1"/>
-    <w:lsdException w:name="Title" w:semiHidden="0" w:uiPriority="10" w:unhideWhenUsed="0" w:qFormat="1"/>
-    <w:lsdException w:name="Default Paragraph Font" w:uiPriority="1"/>
-    <w:lsdException w:name="Subtitle" w:semiHidden="0" w:uiPriority="11" w:unhideWhenUsed="0" w:qFormat="1"/>
-    <w:lsdException w:name="Strong" w:semiHidden="0" w:uiPriority="22" w:unhideWhenUsed="0" w:qFormat="1"/>
-    <w:lsdException w:name="Emphasis" w:semiHidden="0" w:uiPriority="20" w:unhideWhenUsed="0" w:qFormat="1"/>
-    <w:lsdException w:name="Table Grid" w:semiHidden="0" w:uiPriority="59" w:unhideWhenUsed="0"/>
-    <w:lsdException w:name="Placeholder Text" w:unhideWhenUsed="0"/>
-    <w:lsdException w:name="No Spacing" w:semiHidden="0" w:uiPriority="1" w:unhideWhenUsed="0" w:qFormat="1"/>
-    <w:lsdException w:name="Light Shading" w:semiHidden="0" w:uiPriority="60" w:unhideWhenUsed="0"/>
-    <w:lsdException w:name="Light List" w:semiHidden="0" w:uiPriority="61" w:unhideWhenUsed="0"/>
-    <w:lsdException w:name="Light Grid" w:semiHidden="0" w:uiPriority="62" w:unhideWhenUsed="0"/>
-    <w:lsdException w:name="Medium Shading 1" w:semiHidden="0" w:uiPriority="63" w:unhideWhenUsed="0"/>
-    <w:lsdException w:name="Medium Shading 2" w:semiHidden="0" w:uiPriority="64" w:unhideWhenUsed="0"/>
-    <w:lsdException w:name="Medium List 1" w:semiHidden="0" w:uiPriority="65" w:unhideWhenUsed="0"/>
-    <w:lsdException w:name="Medium List 2" w:semiHidden="0" w:uiPriority="66" w:unhideWhenUsed="0"/>
-    <w:lsdException w:name="Medium Grid 1" w:semiHidden="0" w:uiPriority="67" w:unhideWhenUsed="0"/>
-    <w:lsdException w:name="Medium Grid 2" w:semiHidden="0" w:uiPriority="68" w:unhideWhenUsed="0"/>
-    <w:lsdException w:name="Medium Grid 3" w:semiHidden="0" w:uiPriority="69" w:unhideWhenUsed="0"/>
-    <w:lsdException w:name="Dark List" w:semiHidden="0" w:uiPriority="70" w:unhideWhenUsed="0"/>
-    <w:lsdException w:name="Colorful Shading" w:semiHidden="0" w:uiPriority="71" w:unhideWhenUsed="0"/>
-    <w:lsdException w:name="Colorful List" w:semiHidden="0" w:uiPriority="72" w:unhideWhenUsed="0"/>
-    <w:lsdException w:name="Colorful Grid" w:semiHidden="0" w:uiPriority="73" w:unhideWhenUsed="0"/>
-    <w:lsdException w:name="Light Shading Accent 1" w:semiHidden="0" w:uiPriority="60" w:unhideWhenUsed="0"/>
-    <w:lsdException w:name="Light List Accent 1" w:semiHidden="0" w:uiPriority="61" w:unhideWhenUsed="0"/>
-    <w:lsdException w:name="Light Grid Accent 1" w:semiHidden="0" w:uiPriority="62" w:unhideWhenUsed="0"/>
-    <w:lsdException w:name="Medium Shading 1 Accent 1" w:semiHidden="0" w:uiPriority="63" w:unhideWhenUsed="0"/>
-    <w:lsdException w:name="Medium Shading 2 Accent 1" w:semiHidden="0" w:uiPriority="64" w:unhideWhenUsed="0"/>
-    <w:lsdException w:name="Medium List 1 Accent 1" w:semiHidden="0" w:uiPriority="65" w:unhideWhenUsed="0"/>
-    <w:lsdException w:name="Revision" w:unhideWhenUsed="0"/>
-    <w:lsdException w:name="List Paragraph" w:semiHidden="0" w:uiPriority="34" w:unhideWhenUsed="0" w:qFormat="1"/>
-    <w:lsdException w:name="Quote" w:semiHidden="0" w:uiPriority="29" w:unhideWhenUsed="0" w:qFormat="1"/>
-    <w:lsdException w:name="Intense Quote" w:semiHidden="0" w:uiPriority="30" w:unhideWhenUsed="0" w:qFormat="1"/>
-    <w:lsdException w:name="Medium List 2 Accent 1" w:semiHidden="0" w:uiPriority="66" w:unhideWhenUsed="0"/>
-    <w:lsdException w:name="Medium Grid 1 Accent 1" w:semiHidden="0" w:uiPriority="67" w:unhideWhenUsed="0"/>
-    <w:lsdException w:name="Medium Grid 2 Accent 1" w:semiHidden="0" w:uiPriority="68" w:unhideWhenUsed="0"/>
-    <w:lsdException w:name="Medium Grid 3 Accent 1" w:semiHidden="0" w:uiPriority="69" w:unhideWhenUsed="0"/>
-    <w:lsdException w:name="Dark List Accent 1" w:semiHidden="0" w:uiPriority="70" w:unhideWhenUsed="0"/>
-    <w:lsdException w:name="Colorful Shading Accent 1" w:semiHidden="0" w:uiPriority="71" w:unhideWhenUsed="0"/>
-    <w:lsdException w:name="Colorful List Accent 1" w:semiHidden="0" w:uiPriority="72" w:unhideWhenUsed="0"/>
-    <w:lsdException w:name="Colorful Grid Accent 1" w:semiHidden="0" w:uiPriority="73" w:unhideWhenUsed="0"/>
-    <w:lsdException w:name="Light Shading Accent 2" w:semiHidden="0" w:uiPriority="60" w:unhideWhenUsed="0"/>
-    <w:lsdException w:name="Light List Accent 2" w:semiHidden="0" w:uiPriority="61" w:unhideWhenUsed="0"/>
-    <w:lsdException w:name="Light Grid Accent 2" w:semiHidden="0" w:uiPriority="62" w:unhideWhenUsed="0"/>
-    <w:lsdException w:name="Medium Shading 1 Accent 2" w:semiHidden="0" w:uiPriority="63" w:unhideWhenUsed="0"/>
-    <w:lsdException w:name="Medium Shading 2 Accent 2" w:semiHidden="0" w:uiPriority="64" w:unhideWhenUsed="0"/>
-    <w:lsdException w:name="Medium List 1 Accent 2" w:semiHidden="0" w:uiPriority="65" w:unhideWhenUsed="0"/>
-    <w:lsdException w:name="Medium List 2 Accent 2" w:semiHidden="0" w:uiPriority="66" w:unhideWhenUsed="0"/>
-    <w:lsdException w:name="Medium Grid 1 Accent 2" w:semiHidden="0" w:uiPriority="67" w:unhideWhenUsed="0"/>
-    <w:lsdException w:name="Medium Grid 2 Accent 2" w:semiHidden="0" w:uiPriority="68" w:unhideWhenUsed="0"/>
-    <w:lsdException w:name="Medium Grid 3 Accent 2" w:semiHidden="0" w:uiPriority="69" w:unhideWhenUsed="0"/>
-    <w:lsdException w:name="Dark List Accent 2" w:semiHidden="0" w:uiPriority="70" w:unhideWhenUsed="0"/>
-    <w:lsdException w:name="Colorful Shading Accent 2" w:semiHidden="0" w:uiPriority="71" w:unhideWhenUsed="0"/>
-    <w:lsdException w:name="Colorful List Accent 2" w:semiHidden="0" w:uiPriority="72" w:unhideWhenUsed="0"/>
-    <w:lsdException w:name="Colorful Grid Accent 2" w:semiHidden="0" w:uiPriority="73" w:unhideWhenUsed="0"/>
-    <w:lsdException w:name="Light Shading Accent 3" w:semiHidden="0" w:uiPriority="60" w:unhideWhenUsed="0"/>
-    <w:lsdException w:name="Light List Accent 3" w:semiHidden="0" w:uiPriority="61" w:unhideWhenUsed="0"/>
-    <w:lsdException w:name="Light Grid Accent 3" w:semiHidden="0" w:uiPriority="62" w:unhideWhenUsed="0"/>
-    <w:lsdException w:name="Medium Shading 1 Accent 3" w:semiHidden="0" w:uiPriority="63" w:unhideWhenUsed="0"/>
-    <w:lsdException w:name="Medium Shading 2 Accent 3" w:semiHidden="0" w:uiPriority="64" w:unhideWhenUsed="0"/>
-    <w:lsdException w:name="Medium List 1 Accent 3" w:semiHidden="0" w:uiPriority="65" w:unhideWhenUsed="0"/>
-    <w:lsdException w:name="Medium List 2 Accent 3" w:semiHidden="0" w:uiPriority="66" w:unhideWhenUsed="0"/>
-    <w:lsdException w:name="Medium Grid 1 Accent 3" w:semiHidden="0" w:uiPriority="67" w:unhideWhenUsed="0"/>
-    <w:lsdException w:name="Medium Grid 2 Accent 3" w:semiHidden="0" w:uiPriority="68" w:unhideWhenUsed="0"/>
-    <w:lsdException w:name="Medium Grid 3 Accent 3" w:semiHidden="0" w:uiPriority="69" w:unhideWhenUsed="0"/>
-    <w:lsdException w:name="Dark List Accent 3" w:semiHidden="0" w:uiPriority="70" w:unhideWhenUsed="0"/>
-    <w:lsdException w:name="Colorful Shading Accent 3" w:semiHidden="0" w:uiPriority="71" w:unhideWhenUsed="0"/>
-    <w:lsdException w:name="Colorful List Accent 3" w:semiHidden="0" w:uiPriority="72" w:unhideWhenUsed="0"/>
-    <w:lsdException w:name="Colorful Grid Accent 3" w:semiHidden="0" w:uiPriority="73" w:unhideWhenUsed="0"/>
-    <w:lsdException w:name="Light Shading Accent 4" w:semiHidden="0" w:uiPriority="60" w:unhideWhenUsed="0"/>
-    <w:lsdException w:name="Light List Accent 4" w:semiHidden="0" w:uiPriority="61" w:unhideWhenUsed="0"/>
-    <w:lsdException w:name="Light Grid Accent 4" w:semiHidden="0" w:uiPriority="62" w:unhideWhenUsed="0"/>
-    <w:lsdException w:name="Medium Shading 1 Accent 4" w:semiHidden="0" w:uiPriority="63" w:unhideWhenUsed="0"/>
-    <w:lsdException w:name="Medium Shading 2 Accent 4" w:semiHidden="0" w:uiPriority="64" w:unhideWhenUsed="0"/>
-    <w:lsdException w:name="Medium List 1 Accent 4" w:semiHidden="0" w:uiPriority="65" w:unhideWhenUsed="0"/>
-    <w:lsdException w:name="Medium List 2 Accent 4" w:semiHidden="0" w:uiPriority="66" w:unhideWhenUsed="0"/>
-    <w:lsdException w:name="Medium Grid 1 Accent 4" w:semiHidden="0" w:uiPriority="67" w:unhideWhenUsed="0"/>
-    <w:lsdException w:name="Medium Grid 2 Accent 4" w:semiHidden="0" w:uiPriority="68" w:unhideWhenUsed="0"/>
-    <w:lsdException w:name="Medium Grid 3 Accent 4" w:semiHidden="0" w:uiPriority="69" w:unhideWhenUsed="0"/>
-    <w:lsdException w:name="Dark List Accent 4" w:semiHidden="0" w:uiPriority="70" w:unhideWhenUsed="0"/>
-    <w:lsdException w:name="Colorful Shading Accent 4" w:semiHidden="0" w:uiPriority="71" w:unhideWhenUsed="0"/>
-    <w:lsdException w:name="Colorful List Accent 4" w:semiHidden="0" w:uiPriority="72" w:unhideWhenUsed="0"/>
-    <w:lsdException w:name="Colorful Grid Accent 4" w:semiHidden="0" w:uiPriority="73" w:unhideWhenUsed="0"/>
-    <w:lsdException w:name="Light Shading Accent 5" w:semiHidden="0" w:uiPriority="60" w:unhideWhenUsed="0"/>
-    <w:lsdException w:name="Light List Accent 5" w:semiHidden="0" w:uiPriority="61" w:unhideWhenUsed="0"/>
-    <w:lsdException w:name="Light Grid Accent 5" w:semiHidden="0" w:uiPriority="62" w:unhideWhenUsed="0"/>
-    <w:lsdException w:name="Medium Shading 1 Accent 5" w:semiHidden="0" w:uiPriority="63" w:unhideWhenUsed="0"/>
-    <w:lsdException w:name="Medium Shading 2 Accent 5" w:semiHidden="0" w:uiPriority="64" w:unhideWhenUsed="0"/>
-    <w:lsdException w:name="Medium List 1 Accent 5" w:semiHidden="0" w:uiPriority="65" w:unhideWhenUsed="0"/>
-    <w:lsdException w:name="Medium List 2 Accent 5" w:semiHidden="0" w:uiPriority="66" w:unhideWhenUsed="0"/>
-    <w:lsdException w:name="Medium Grid 1 Accent 5" w:semiHidden="0" w:uiPriority="67" w:unhideWhenUsed="0"/>
-    <w:lsdException w:name="Medium Grid 2 Accent 5" w:semiHidden="0" w:uiPriority="68" w:unhideWhenUsed="0"/>
-    <w:lsdException w:name="Medium Grid 3 Accent 5" w:semiHidden="0" w:uiPriority="69" w:unhideWhenUsed="0"/>
-    <w:lsdException w:name="Dark List Accent 5" w:semiHidden="0" w:uiPriority="70" w:unhideWhenUsed="0"/>
-    <w:lsdException w:name="Colorful Shading Accent 5" w:semiHidden="0" w:uiPriority="71" w:unhideWhenUsed="0"/>
-    <w:lsdException w:name="Colorful List Accent 5" w:semiHidden="0" w:uiPriority="72" w:unhideWhenUsed="0"/>
-    <w:lsdException w:name="Colorful Grid Accent 5" w:semiHidden="0" w:uiPriority="73" w:unhideWhenUsed="0"/>
-    <w:lsdException w:name="Light Shading Accent 6" w:semiHidden="0" w:uiPriority="60" w:unhideWhenUsed="0"/>
-    <w:lsdException w:name="Light List Accent 6" w:semiHidden="0" w:uiPriority="61" w:unhideWhenUsed="0"/>
-    <w:lsdException w:name="Light Grid Accent 6" w:semiHidden="0" w:uiPriority="62" w:unhideWhenUsed="0"/>
-    <w:lsdException w:name="Medium Shading 1 Accent 6" w:semiHidden="0" w:uiPriority="63" w:unhideWhenUsed="0"/>
-    <w:lsdException w:name="Medium Shading 2 Accent 6" w:semiHidden="0" w:uiPriority="64" w:unhideWhenUsed="0"/>
-    <w:lsdException w:name="Medium List 1 Accent 6" w:semiHidden="0" w:uiPriority="65" w:unhideWhenUsed="0"/>
-    <w:lsdException w:name="Medium List 2 Accent 6" w:semiHidden="0" w:uiPriority="66" w:unhideWhenUsed="0"/>
-    <w:lsdException w:name="Medium Grid 1 Accent 6" w:semiHidden="0" w:uiPriority="67" w:unhideWhenUsed="0"/>
-    <w:lsdException w:name="Medium Grid 2 Accent 6" w:semiHidden="0" w:uiPriority="68" w:unhideWhenUsed="0"/>
-    <w:lsdException w:name="Medium Grid 3 Accent 6" w:semiHidden="0" w:uiPriority="69" w:unhideWhenUsed="0"/>
-    <w:lsdException w:name="Dark List Accent 6" w:semiHidden="0" w:uiPriority="70" w:unhideWhenUsed="0"/>
-    <w:lsdException w:name="Colorful Shading Accent 6" w:semiHidden="0" w:uiPriority="71" w:unhideWhenUsed="0"/>
-    <w:lsdException w:name="Colorful List Accent 6" w:semiHidden="0" w:uiPriority="72" w:unhideWhenUsed="0"/>
-    <w:lsdException w:name="Colorful Grid Accent 6" w:semiHidden="0" w:uiPriority="73" w:unhideWhenUsed="0"/>
-    <w:lsdException w:name="Subtle Emphasis" w:semiHidden="0" w:uiPriority="19" w:unhideWhenUsed="0" w:qFormat="1"/>
-    <w:lsdException w:name="Intense Emphasis" w:semiHidden="0" w:uiPriority="21" w:unhideWhenUsed="0" w:qFormat="1"/>
-    <w:lsdException w:name="Subtle Reference" w:semiHidden="0" w:uiPriority="31" w:unhideWhenUsed="0" w:qFormat="1"/>
-    <w:lsdException w:name="Intense Reference" w:semiHidden="0" w:uiPriority="32" w:unhideWhenUsed="0" w:qFormat="1"/>
-    <w:lsdException w:name="Book Title" w:semiHidden="0" w:uiPriority="33" w:unhideWhenUsed="0" w:qFormat="1"/>
-    <w:lsdException w:name="Bibliography" w:uiPriority="37"/>
-    <w:lsdException w:name="TOC Heading" w:uiPriority="39" w:qFormat="1"/>
-  </w:latentStyles>
-  <w:style w:type="paragraph" w:default="1" w:styleId="Normal">
-    <w:name w:val="Normal"/>
-    <w:qFormat/>
-  </w:style>
-  <w:style w:type="character" w:default="1" w:styleId="DefaultParagraphFont">
-    <w:name w:val="Default Paragraph Font"/>
-    <w:uiPriority w:val="1"/>
-    <w:semiHidden/>
-    <w:unhideWhenUsed/>
-  </w:style>
-  <w:style w:type="table" w:default="1" w:styleId="TableNormal">
-    <w:name w:val="Normal Table"/>
-    <w:uiPriority w:val="99"/>
-    <w:semiHidden/>
-    <w:unhideWhenUsed/>
-    <w:tblPr>
-      <w:tblInd w:w="0" w:type="dxa"/>
-      <w:tblCellMar>
-        <w:top w:w="0" w:type="dxa"/>
-        <w:left w:w="108" w:type="dxa"/>
-        <w:bottom w:w="0" w:type="dxa"/>
-        <w:right w:w="108" w:type="dxa"/>
-      </w:tblCellMar>
-    </w:tblPr>
-  </w:style>
-  <w:style w:type="numbering" w:default="1" w:styleId="NoList">
-    <w:name w:val="No List"/>
-    <w:uiPriority w:val="99"/>
-    <w:semiHidden/>
-    <w:unhideWhenUsed/>
-  </w:style>
-  <w:style w:type="paragraph" w:customStyle="1" w:styleId="0D8815A1249444BE968113517DF053AA">
-    <w:name w:val="0D8815A1249444BE968113517DF053AA"/>
-    <w:rsid w:val="00FB35FD"/>
-  </w:style>
-  <w:style w:type="paragraph" w:customStyle="1" w:styleId="865F8323D97646EABF45E3CC64B4602A">
-    <w:name w:val="865F8323D97646EABF45E3CC64B4602A"/>
-    <w:rsid w:val="00FB35FD"/>
-  </w:style>
-  <w:style w:type="paragraph" w:customStyle="1" w:styleId="8D01AFF4E40344858996134DB2C04D1E">
-    <w:name w:val="8D01AFF4E40344858996134DB2C04D1E"/>
-    <w:rsid w:val="00FB35FD"/>
-  </w:style>
-  <w:style w:type="paragraph" w:customStyle="1" w:styleId="DBFFE349964444229EE4AF43D7264445">
-    <w:name w:val="DBFFE349964444229EE4AF43D7264445"/>
-    <w:rsid w:val="00FB35FD"/>
-  </w:style>
-</w:styles>
-</file>
-
-<file path=word/glossary/webSettings.xml><?xml version="1.0" encoding="utf-8"?>
-<w:webSettings xmlns:mc="http://schemas.openxmlformats.org/markup-compatibility/2006" xmlns:r="http://schemas.openxmlformats.org/officeDocument/2006/relationships" xmlns:w="http://schemas.openxmlformats.org/wordprocessingml/2006/main" xmlns:w14="http://schemas.microsoft.com/office/word/2010/wordml" mc:Ignorable="w14">
-  <w:optimizeForBrowser/>
-  <w:allowPNG/>
-</w:webSettings>
-</file>
-
 <file path=word/theme/theme1.xml><?xml version="1.0" encoding="utf-8"?>
 <a:theme xmlns:a="http://schemas.openxmlformats.org/drawingml/2006/main" name="Office Theme">
   <a:themeElements>
@@ -10943,7 +10427,7 @@
 </file>
 
 <file path=customXml/itemProps1.xml><?xml version="1.0" encoding="utf-8"?>
-<ds:datastoreItem xmlns:ds="http://schemas.openxmlformats.org/officeDocument/2006/customXml" ds:itemID="{13F97F6C-6012-4B92-8990-14EC631B6DF8}">
+<ds:datastoreItem xmlns:ds="http://schemas.openxmlformats.org/officeDocument/2006/customXml" ds:itemID="{324D54DC-808C-4927-99D1-7D36CBCBFEEC}">
   <ds:schemaRefs>
     <ds:schemaRef ds:uri="http://schemas.openxmlformats.org/officeDocument/2006/bibliography"/>
   </ds:schemaRefs>

</xml_diff>

<commit_message>
Kế hoạch quản lý cấu hình
Cập nhật khổ giấy A4 thay letter
</commit_message>
<xml_diff>
--- a/Documents/KeHoachQuanLyCauHinh.docx
+++ b/Documents/KeHoachQuanLyCauHinh.docx
@@ -13,6 +13,8 @@
           <w:szCs w:val="52"/>
         </w:rPr>
       </w:pPr>
+      <w:bookmarkStart w:id="0" w:name="_GoBack"/>
+      <w:bookmarkEnd w:id="0"/>
       <w:r>
         <w:rPr>
           <w:rFonts w:ascii="Times New Roman" w:hAnsi="Times New Roman" w:cs="Times New Roman"/>
@@ -322,7 +324,6 @@
     </w:p>
     <w:p>
       <w:r>
-        <w:lastRenderedPageBreak/>
         <w:br w:type="page"/>
       </w:r>
     </w:p>
@@ -671,7 +672,7 @@
     <w:p/>
     <w:p/>
     <w:p/>
-    <w:bookmarkStart w:id="0" w:name="_Toc431935316" w:displacedByCustomXml="next"/>
+    <w:bookmarkStart w:id="1" w:name="_Toc431935316" w:displacedByCustomXml="next"/>
     <w:sdt>
       <w:sdtPr>
         <w:rPr>
@@ -696,7 +697,7 @@
         </w:rPr>
       </w:sdtEndPr>
       <w:sdtContent>
-        <w:bookmarkEnd w:id="0" w:displacedByCustomXml="prev"/>
+        <w:bookmarkEnd w:id="1" w:displacedByCustomXml="prev"/>
         <w:p>
           <w:pPr>
             <w:pStyle w:val="Heading1"/>
@@ -3620,10 +3621,6 @@
     <w:p/>
     <w:p/>
     <w:p/>
-    <w:p>
-      <w:bookmarkStart w:id="1" w:name="_GoBack"/>
-      <w:bookmarkEnd w:id="1"/>
-    </w:p>
     <w:p/>
     <w:p/>
     <w:p/>
@@ -3632,6 +3629,7 @@
     <w:p/>
     <w:p/>
     <w:p/>
+    <w:p/>
     <w:p>
       <w:pPr>
         <w:pStyle w:val="Heading1"/>
@@ -3639,7 +3637,6 @@
       <w:bookmarkStart w:id="2" w:name="_Toc228613345"/>
       <w:bookmarkStart w:id="3" w:name="_Toc431935317"/>
       <w:r>
-        <w:lastRenderedPageBreak/>
         <w:t>INTRODUCTION</w:t>
       </w:r>
       <w:bookmarkEnd w:id="2"/>
@@ -3719,7 +3716,16 @@
           <w:sz w:val="26"/>
           <w:szCs w:val="26"/>
         </w:rPr>
-        <w:t xml:space="preserve">, cung cấp 1 cái nhìn tổng quan về việc tổ chức, hoạt động, các công việc và mục tiêu của việc quản lý cấu hình cho </w:t>
+        <w:t xml:space="preserve">, cung cấp 1 cái nhìn tổng </w:t>
+      </w:r>
+      <w:r>
+        <w:rPr>
+          <w:rFonts w:ascii="Times New Roman" w:eastAsia="Times New Roman" w:hAnsi="Times New Roman"/>
+          <w:sz w:val="26"/>
+          <w:szCs w:val="26"/>
+        </w:rPr>
+        <w:lastRenderedPageBreak/>
+        <w:t xml:space="preserve">quan về việc tổ chức, hoạt động, các công việc và mục tiêu của việc quản lý cấu hình cho </w:t>
       </w:r>
       <w:r>
         <w:rPr>
@@ -4051,6 +4057,7 @@
       <w:bookmarkStart w:id="17" w:name="_Toc228613350"/>
       <w:bookmarkStart w:id="18" w:name="_Toc431935322"/>
       <w:r>
+        <w:lastRenderedPageBreak/>
         <w:t>Tailoring</w:t>
       </w:r>
       <w:bookmarkEnd w:id="16"/>
@@ -4385,16 +4392,7 @@
           <w:sz w:val="26"/>
           <w:szCs w:val="26"/>
         </w:rPr>
-        <w:t xml:space="preserve">Project Manager : xác định các vai trò và chỉ định người thức hiện các vai trò. Giám sát các hoạt động quản lý cấu hình. Đảm bảo các hoạt động quản </w:t>
-      </w:r>
-      <w:r>
-        <w:rPr>
-          <w:rFonts w:ascii="Times New Roman" w:eastAsia="Times New Roman" w:hAnsi="Times New Roman"/>
-          <w:sz w:val="26"/>
-          <w:szCs w:val="26"/>
-        </w:rPr>
-        <w:lastRenderedPageBreak/>
-        <w:t>lý cấu hình quản lý được đầy đủ các thành phần liên quan đến dự án và được thực hiện theo đúng kế hoạch.</w:t>
+        <w:t>Project Manager : xác định các vai trò và chỉ định người thức hiện các vai trò. Giám sát các hoạt động quản lý cấu hình. Đảm bảo các hoạt động quản lý cấu hình quản lý được đầy đủ các thành phần liên quan đến dự án và được thực hiện theo đúng kế hoạch.</w:t>
       </w:r>
     </w:p>
     <w:p>
@@ -4800,16 +4798,7 @@
           <w:sz w:val="26"/>
           <w:szCs w:val="26"/>
         </w:rPr>
-        <w:t xml:space="preserve">Intergrator : tích hợp source code ( class, object ) thành hệ thống lớn hơn và hình thành nên hệ thống hoàn chình. Tạo các tài liệu thể hiện </w:t>
-      </w:r>
-      <w:r>
-        <w:rPr>
-          <w:rFonts w:ascii="Times New Roman" w:eastAsia="Times New Roman" w:hAnsi="Times New Roman"/>
-          <w:sz w:val="26"/>
-          <w:szCs w:val="26"/>
-        </w:rPr>
-        <w:lastRenderedPageBreak/>
-        <w:t>quan hệ giữa các thành phần tích hợp, lưu trữ, quản lý thay đổi trên các thành phần này.</w:t>
+        <w:t>Intergrator : tích hợp source code ( class, object ) thành hệ thống lớn hơn và hình thành nên hệ thống hoàn chình. Tạo các tài liệu thể hiện quan hệ giữa các thành phần tích hợp, lưu trữ, quản lý thay đổi trên các thành phần này.</w:t>
       </w:r>
     </w:p>
     <w:p>
@@ -4878,6 +4867,7 @@
       <w:bookmarkStart w:id="35" w:name="_Toc228613357"/>
       <w:bookmarkStart w:id="36" w:name="_Toc431935329"/>
       <w:r>
+        <w:lastRenderedPageBreak/>
         <w:t>SOFTWARE CONFIGURATION MANAGEMENT ACTIVITIES</w:t>
       </w:r>
       <w:bookmarkEnd w:id="34"/>
@@ -5206,7 +5196,6 @@
           <w:sz w:val="26"/>
           <w:szCs w:val="26"/>
         </w:rPr>
-        <w:lastRenderedPageBreak/>
         <w:t>Tích hợp : developer sẽ thực hiện việc tích hợp các module lại  với nhau để tạo ra phần mềm hoàn chỉnh.</w:t>
       </w:r>
     </w:p>
@@ -5421,6 +5410,7 @@
           <w:sz w:val="26"/>
           <w:szCs w:val="26"/>
         </w:rPr>
+        <w:lastRenderedPageBreak/>
         <w:t>Làm thế nào để thông tin được giữ lại</w:t>
       </w:r>
       <w:r>
@@ -5531,7 +5521,6 @@
       <w:bookmarkStart w:id="57" w:name="_Toc228613366"/>
       <w:bookmarkStart w:id="58" w:name="_Toc431935338"/>
       <w:r>
-        <w:lastRenderedPageBreak/>
         <w:t>Organizations assigned responsibilities for change control</w:t>
       </w:r>
       <w:bookmarkEnd w:id="57"/>
@@ -5762,6 +5751,7 @@
       <w:bookmarkStart w:id="73" w:name="_Toc228613374"/>
       <w:bookmarkStart w:id="74" w:name="_Toc431935346"/>
       <w:r>
+        <w:lastRenderedPageBreak/>
         <w:t>Configuration Auditing</w:t>
       </w:r>
       <w:bookmarkEnd w:id="73"/>
@@ -5902,7 +5892,6 @@
       <w:bookmarkStart w:id="77" w:name="_Toc228613376"/>
       <w:bookmarkStart w:id="78" w:name="_Toc431935348"/>
       <w:r>
-        <w:lastRenderedPageBreak/>
         <w:t>All reviews that CM supports; for each provide the following:</w:t>
       </w:r>
       <w:bookmarkEnd w:id="77"/>
@@ -6059,9 +6048,9 @@
         <w:tblLook w:val="04A0" w:firstRow="1" w:lastRow="0" w:firstColumn="1" w:lastColumn="0" w:noHBand="0" w:noVBand="1"/>
       </w:tblPr>
       <w:tblGrid>
-        <w:gridCol w:w="738"/>
-        <w:gridCol w:w="5646"/>
-        <w:gridCol w:w="3192"/>
+        <w:gridCol w:w="735"/>
+        <w:gridCol w:w="5411"/>
+        <w:gridCol w:w="3099"/>
       </w:tblGrid>
       <w:tr>
         <w:tc>
@@ -6715,6 +6704,7 @@
       <w:bookmarkStart w:id="82" w:name="_Toc228613378"/>
       <w:bookmarkStart w:id="83" w:name="_Toc431935350"/>
       <w:r>
+        <w:lastRenderedPageBreak/>
         <w:t>TRAINING</w:t>
       </w:r>
       <w:bookmarkEnd w:id="82"/>
@@ -6891,14 +6881,13 @@
           <w:szCs w:val="26"/>
           <w:shd w:val="clear" w:color="auto" w:fill="FFFFFF"/>
         </w:rPr>
-        <w:lastRenderedPageBreak/>
         <w:t>Framework: Laravel.</w:t>
       </w:r>
     </w:p>
     <w:sectPr>
       <w:headerReference w:type="default" r:id="rId10"/>
       <w:footerReference w:type="default" r:id="rId11"/>
-      <w:pgSz w:w="12240" w:h="15840"/>
+      <w:pgSz w:w="11909" w:h="16834" w:code="9"/>
       <w:pgMar w:top="1440" w:right="1440" w:bottom="1440" w:left="1440" w:header="720" w:footer="720" w:gutter="0"/>
       <w:cols w:space="720"/>
       <w:docGrid w:linePitch="360"/>
@@ -10427,7 +10416,7 @@
 </file>
 
 <file path=customXml/itemProps1.xml><?xml version="1.0" encoding="utf-8"?>
-<ds:datastoreItem xmlns:ds="http://schemas.openxmlformats.org/officeDocument/2006/customXml" ds:itemID="{324D54DC-808C-4927-99D1-7D36CBCBFEEC}">
+<ds:datastoreItem xmlns:ds="http://schemas.openxmlformats.org/officeDocument/2006/customXml" ds:itemID="{1FC8B7A7-BDB5-4C2A-8A8F-9302AFF4CBAC}">
   <ds:schemaRefs>
     <ds:schemaRef ds:uri="http://schemas.openxmlformats.org/officeDocument/2006/bibliography"/>
   </ds:schemaRefs>

</xml_diff>